<commit_message>
lab7 small fixes changed wrong hostname to virtual machine hostname
</commit_message>
<xml_diff>
--- a/Lab7.docx
+++ b/Lab7.docx
@@ -37,6 +37,9 @@
         <w:ind w:left="360"/>
       </w:pPr>
       <w:r>
+        <w:rPr>
+          <w:noProof/>
+        </w:rPr>
         <w:drawing>
           <wp:inline distT="0" distB="0" distL="0" distR="0" wp14:anchorId="56C4E777" wp14:editId="7ED63873">
             <wp:extent cx="3177404" cy="1306285"/>
@@ -97,6 +100,9 @@
         <w:ind w:left="360"/>
       </w:pPr>
       <w:r>
+        <w:rPr>
+          <w:noProof/>
+        </w:rPr>
         <w:drawing>
           <wp:inline distT="0" distB="0" distL="0" distR="0" wp14:anchorId="4F775382" wp14:editId="0F7558F0">
             <wp:extent cx="4440824" cy="1834243"/>
@@ -151,6 +157,9 @@
         <w:ind w:left="360"/>
       </w:pPr>
       <w:r>
+        <w:rPr>
+          <w:noProof/>
+        </w:rPr>
         <w:drawing>
           <wp:inline distT="0" distB="0" distL="0" distR="0" wp14:anchorId="790FB82D" wp14:editId="223BD147">
             <wp:extent cx="4517571" cy="2520761"/>
@@ -218,10 +227,10 @@
       </w:pPr>
       <w:r>
         <w:drawing>
-          <wp:inline distT="0" distB="0" distL="0" distR="0" wp14:anchorId="2D13E4DD" wp14:editId="6F3FAFB9">
-            <wp:extent cx="3943900" cy="562053"/>
+          <wp:inline distT="0" distB="0" distL="0" distR="0" wp14:anchorId="2C3E4323" wp14:editId="6BA26117">
+            <wp:extent cx="3762900" cy="390580"/>
             <wp:effectExtent l="0" t="0" r="0" b="9525"/>
-            <wp:docPr id="6" name="Рисунок 6"/>
+            <wp:docPr id="2" name="Рисунок 2"/>
             <wp:cNvGraphicFramePr>
               <a:graphicFrameLocks xmlns:a="http://schemas.openxmlformats.org/drawingml/2006/main" noChangeAspect="1"/>
             </wp:cNvGraphicFramePr>
@@ -241,7 +250,7 @@
                   <pic:spPr>
                     <a:xfrm>
                       <a:off x="0" y="0"/>
-                      <a:ext cx="3943900" cy="562053"/>
+                      <a:ext cx="3762900" cy="390580"/>
                     </a:xfrm>
                     <a:prstGeom prst="rect">
                       <a:avLst/>
@@ -278,10 +287,10 @@
       </w:pPr>
       <w:r>
         <w:drawing>
-          <wp:inline distT="0" distB="0" distL="0" distR="0" wp14:anchorId="000CFB40" wp14:editId="32BCAAF9">
-            <wp:extent cx="3363685" cy="2430842"/>
-            <wp:effectExtent l="0" t="0" r="8255" b="7620"/>
-            <wp:docPr id="7" name="Рисунок 7"/>
+          <wp:inline distT="0" distB="0" distL="0" distR="0" wp14:anchorId="1102952E" wp14:editId="2B21CF11">
+            <wp:extent cx="3543795" cy="3534268"/>
+            <wp:effectExtent l="0" t="0" r="0" b="0"/>
+            <wp:docPr id="3" name="Рисунок 3"/>
             <wp:cNvGraphicFramePr>
               <a:graphicFrameLocks xmlns:a="http://schemas.openxmlformats.org/drawingml/2006/main" noChangeAspect="1"/>
             </wp:cNvGraphicFramePr>
@@ -301,7 +310,7 @@
                   <pic:spPr>
                     <a:xfrm>
                       <a:off x="0" y="0"/>
-                      <a:ext cx="3370633" cy="2435863"/>
+                      <a:ext cx="3543795" cy="3534268"/>
                     </a:xfrm>
                     <a:prstGeom prst="rect">
                       <a:avLst/>

</xml_diff>